<commit_message>
Add basic database setup
</commit_message>
<xml_diff>
--- a/design/requirements_breakdown.docx
+++ b/design/requirements_breakdown.docx
@@ -127,13 +127,7 @@
       </w:r>
       <w:proofErr w:type="gramEnd"/>
       <w:r>
-        <w:t xml:space="preserve"> edit permission, </w:t>
-      </w:r>
-      <w:r>
-        <w:t xml:space="preserve">options available to </w:t>
-      </w:r>
-      <w:r>
-        <w:t>create/delete quiz</w:t>
+        <w:t xml:space="preserve"> edit permission, options available to create/delete quiz</w:t>
       </w:r>
     </w:p>
     <w:p>
@@ -151,16 +145,7 @@
     </w:p>
     <w:p>
       <w:r>
-        <w:t>S</w:t>
-      </w:r>
-      <w:r>
-        <w:t xml:space="preserve">elect </w:t>
-      </w:r>
-      <w:r>
-        <w:t xml:space="preserve">quiz </w:t>
-      </w:r>
-      <w:r>
-        <w:t>from list to view questions</w:t>
+        <w:t>Select quiz from list to view questions</w:t>
       </w:r>
     </w:p>
     <w:p>
@@ -179,8 +164,6 @@
     <w:p>
       <w:r>
         <w:tab/>
-      </w:r>
-      <w:r>
         <w:t xml:space="preserve">- </w:t>
       </w:r>
       <w:proofErr w:type="gramStart"/>
@@ -189,16 +172,7 @@
       </w:r>
       <w:proofErr w:type="gramEnd"/>
       <w:r>
-        <w:t xml:space="preserve"> edit </w:t>
-      </w:r>
-      <w:r>
-        <w:t>permission,</w:t>
-      </w:r>
-      <w:r>
-        <w:t xml:space="preserve"> options available</w:t>
-      </w:r>
-      <w:r>
-        <w:t xml:space="preserve"> to create/</w:t>
+        <w:t xml:space="preserve"> edit permission, options available to create/</w:t>
       </w:r>
       <w:r>
         <w:t>edit/</w:t>
@@ -294,539 +268,465 @@
       </w:r>
       <w:proofErr w:type="gramEnd"/>
       <w:r>
+        <w:t xml:space="preserve"> answers ordered by index</w:t>
+      </w:r>
+      <w:r>
+        <w:t xml:space="preserve"> [under the question, within the list of questions]</w:t>
+      </w:r>
+      <w:r>
+        <w:t xml:space="preserve"> ]</w:t>
+      </w:r>
+    </w:p>
+    <w:p>
+      <w:r>
+        <w:tab/>
+        <w:t xml:space="preserve">- </w:t>
+      </w:r>
+      <w:proofErr w:type="gramStart"/>
+      <w:r>
+        <w:t>if</w:t>
+      </w:r>
+      <w:proofErr w:type="gramEnd"/>
+      <w:r>
+        <w:t xml:space="preserve"> edit permission, options available to create/edit/delete answers</w:t>
+      </w:r>
+    </w:p>
+    <w:p>
+      <w:r>
+        <w:tab/>
+      </w:r>
+      <w:r>
+        <w:tab/>
+      </w:r>
+      <w:proofErr w:type="gramStart"/>
+      <w:r>
+        <w:t>[ commit</w:t>
+      </w:r>
+      <w:proofErr w:type="gramEnd"/>
+      <w:r>
+        <w:t xml:space="preserve"> changes via 'save' button</w:t>
+      </w:r>
+      <w:r>
+        <w:t>, [store uncommitted changes in session]</w:t>
+      </w:r>
+      <w:r>
+        <w:t xml:space="preserve"> ]</w:t>
+      </w:r>
+    </w:p>
+    <w:p>
+      <w:r>
+        <w:tab/>
+      </w:r>
+      <w:r>
+        <w:tab/>
+      </w:r>
+      <w:proofErr w:type="gramStart"/>
+      <w:r>
+        <w:t>[ able</w:t>
+      </w:r>
+      <w:proofErr w:type="gramEnd"/>
+      <w:r>
+        <w:t xml:space="preserve"> to insert created answer anywhere in the list [and modify order manually] ]</w:t>
+      </w:r>
+    </w:p>
+    <w:p>
+      <w:r>
+        <w:tab/>
+      </w:r>
+      <w:r>
+        <w:tab/>
+        <w:t xml:space="preserve">- </w:t>
+      </w:r>
+      <w:proofErr w:type="gramStart"/>
+      <w:r>
+        <w:t>insert/delete</w:t>
+      </w:r>
+      <w:proofErr w:type="gramEnd"/>
+      <w:r>
+        <w:t xml:space="preserve"> other than at end requires re-indexing answers</w:t>
+      </w:r>
+    </w:p>
+    <w:p>
+      <w:r>
+        <w:tab/>
+      </w:r>
+      <w:proofErr w:type="gramStart"/>
+      <w:r>
+        <w:t>[ for</w:t>
+      </w:r>
+      <w:proofErr w:type="gramEnd"/>
+      <w:r>
+        <w:t xml:space="preserve"> convenience, if edit permission, also allow editing question while viewing answers ]</w:t>
+      </w:r>
+    </w:p>
+    <w:p/>
+    <w:p>
+      <w:r>
+        <w:br w:type="page"/>
+      </w:r>
+    </w:p>
+    <w:p>
+      <w:r>
+        <w:lastRenderedPageBreak/>
+        <w:t>DATABASE</w:t>
+      </w:r>
+      <w:r>
+        <w:t xml:space="preserve"> - </w:t>
+      </w:r>
+      <w:proofErr w:type="spellStart"/>
+      <w:r>
+        <w:t>postgres</w:t>
+      </w:r>
+      <w:proofErr w:type="spellEnd"/>
+    </w:p>
+    <w:p>
+      <w:r>
+        <w:t xml:space="preserve">Table: </w:t>
+      </w:r>
+      <w:proofErr w:type="spellStart"/>
+      <w:r>
+        <w:t>ref</w:t>
+      </w:r>
+      <w:r>
+        <w:t>_permissions</w:t>
+      </w:r>
+      <w:proofErr w:type="spellEnd"/>
+      <w:r>
+        <w:t xml:space="preserve"> (id INTEGER PK, </w:t>
+      </w:r>
+      <w:r>
+        <w:t>description TEXT</w:t>
+      </w:r>
+      <w:r>
+        <w:t>)</w:t>
+      </w:r>
+    </w:p>
+    <w:p>
+      <w:r>
+        <w:t xml:space="preserve">Table: </w:t>
+      </w:r>
+      <w:proofErr w:type="spellStart"/>
+      <w:r>
+        <w:t>user_details</w:t>
+      </w:r>
+      <w:proofErr w:type="spellEnd"/>
+      <w:r>
+        <w:t xml:space="preserve"> (</w:t>
+      </w:r>
+      <w:proofErr w:type="spellStart"/>
+      <w:r>
+        <w:t>user_name</w:t>
+      </w:r>
+      <w:proofErr w:type="spellEnd"/>
+      <w:r>
+        <w:t xml:space="preserve"> TEXT PK</w:t>
+      </w:r>
+      <w:r>
+        <w:t>,</w:t>
+      </w:r>
+      <w:r>
         <w:t xml:space="preserve"> </w:t>
       </w:r>
-      <w:r>
-        <w:t>answer</w:t>
-      </w:r>
-      <w:r>
-        <w:t>s ordered by index</w:t>
-      </w:r>
-      <w:r>
-        <w:t xml:space="preserve"> [under the question, within the list of questions]</w:t>
-      </w:r>
-      <w:r>
-        <w:t xml:space="preserve"> ]</w:t>
-      </w:r>
-    </w:p>
-    <w:p>
-      <w:r>
-        <w:tab/>
-      </w:r>
-      <w:r>
-        <w:t xml:space="preserve">- </w:t>
-      </w:r>
-      <w:proofErr w:type="gramStart"/>
-      <w:r>
-        <w:t>if</w:t>
-      </w:r>
-      <w:proofErr w:type="gramEnd"/>
-      <w:r>
-        <w:t xml:space="preserve"> edit permission, options available to create/edit/delete </w:t>
-      </w:r>
-      <w:r>
-        <w:t>answers</w:t>
-      </w:r>
-    </w:p>
-    <w:p>
-      <w:r>
-        <w:tab/>
-      </w:r>
-      <w:r>
-        <w:tab/>
-      </w:r>
-      <w:proofErr w:type="gramStart"/>
-      <w:r>
-        <w:t>[ commit</w:t>
-      </w:r>
-      <w:proofErr w:type="gramEnd"/>
-      <w:r>
-        <w:t xml:space="preserve"> changes via 'save' button</w:t>
-      </w:r>
-      <w:r>
-        <w:t>, [store uncommitted changes in session]</w:t>
-      </w:r>
-      <w:r>
-        <w:t xml:space="preserve"> ]</w:t>
-      </w:r>
-    </w:p>
-    <w:p>
-      <w:r>
-        <w:tab/>
-      </w:r>
-      <w:r>
-        <w:tab/>
-      </w:r>
-      <w:proofErr w:type="gramStart"/>
+      <w:proofErr w:type="spellStart"/>
+      <w:r>
+        <w:t>user_password</w:t>
+      </w:r>
+      <w:proofErr w:type="spellEnd"/>
+      <w:r>
+        <w:t xml:space="preserve"> TEXT</w:t>
+      </w:r>
+      <w:r>
+        <w:t xml:space="preserve">, </w:t>
+      </w:r>
+      <w:proofErr w:type="spellStart"/>
+      <w:r>
+        <w:t>user_permission</w:t>
+      </w:r>
+      <w:proofErr w:type="spellEnd"/>
+      <w:r>
+        <w:t xml:space="preserve"> INTEGER REFERENCES </w:t>
+      </w:r>
+      <w:r>
+        <w:t>ref</w:t>
+      </w:r>
+      <w:r>
+        <w:t>_permissions.id</w:t>
+      </w:r>
+      <w:r>
+        <w:t>)</w:t>
+      </w:r>
+    </w:p>
+    <w:p>
+      <w:r>
+        <w:t>Table: quiz (</w:t>
+      </w:r>
+      <w:r>
+        <w:t xml:space="preserve">id SERIAL </w:t>
+      </w:r>
+      <w:r>
+        <w:t>PK, title</w:t>
+      </w:r>
+      <w:r>
+        <w:t xml:space="preserve"> </w:t>
+      </w:r>
+      <w:r>
+        <w:t>TEXT</w:t>
+      </w:r>
+      <w:r>
+        <w:t>)</w:t>
+      </w:r>
+    </w:p>
+    <w:p>
+      <w:r>
+        <w:t>Table: question (</w:t>
+      </w:r>
+      <w:r>
+        <w:t xml:space="preserve">id SERIAL </w:t>
+      </w:r>
+      <w:r>
+        <w:t>UNIQUE</w:t>
+      </w:r>
+      <w:r>
+        <w:t xml:space="preserve">, </w:t>
+      </w:r>
+      <w:proofErr w:type="spellStart"/>
+      <w:r>
+        <w:t>quiz_id</w:t>
+      </w:r>
+      <w:proofErr w:type="spellEnd"/>
+      <w:r>
+        <w:t xml:space="preserve"> </w:t>
+      </w:r>
+      <w:r>
+        <w:t xml:space="preserve">INTEGER references </w:t>
+      </w:r>
+      <w:r>
+        <w:t>quiz</w:t>
+      </w:r>
+      <w:r>
+        <w:t>.id</w:t>
+      </w:r>
+      <w:r>
+        <w:t>,</w:t>
+      </w:r>
+      <w:r>
+        <w:t xml:space="preserve"> </w:t>
+      </w:r>
+      <w:proofErr w:type="spellStart"/>
+      <w:r>
+        <w:t>question_</w:t>
+      </w:r>
+      <w:r>
+        <w:t>index</w:t>
+      </w:r>
+      <w:proofErr w:type="spellEnd"/>
+      <w:r>
+        <w:t xml:space="preserve"> INTEGER</w:t>
+      </w:r>
+      <w:r>
+        <w:t xml:space="preserve">, </w:t>
+      </w:r>
+      <w:proofErr w:type="spellStart"/>
+      <w:r>
+        <w:t>question_text</w:t>
+      </w:r>
+      <w:proofErr w:type="spellEnd"/>
+      <w:r>
+        <w:t xml:space="preserve"> TEXT</w:t>
+      </w:r>
+      <w:r>
+        <w:t xml:space="preserve">, </w:t>
+      </w:r>
+      <w:proofErr w:type="gramStart"/>
+      <w:r>
+        <w:t>PK(</w:t>
+      </w:r>
+      <w:proofErr w:type="spellStart"/>
+      <w:proofErr w:type="gramEnd"/>
+      <w:r>
+        <w:t>quiz</w:t>
+      </w:r>
+      <w:r>
+        <w:t>_id</w:t>
+      </w:r>
+      <w:proofErr w:type="spellEnd"/>
+      <w:r>
+        <w:t>, index))</w:t>
+      </w:r>
+    </w:p>
+    <w:p>
+      <w:r>
+        <w:t>Table: answer</w:t>
+      </w:r>
+      <w:r>
+        <w:t xml:space="preserve"> (</w:t>
+      </w:r>
+      <w:r>
+        <w:t xml:space="preserve">id SERIAL UNIQUE, </w:t>
+      </w:r>
+      <w:proofErr w:type="spellStart"/>
+      <w:r>
+        <w:t>question_id</w:t>
+      </w:r>
+      <w:proofErr w:type="spellEnd"/>
+      <w:r>
+        <w:t xml:space="preserve"> </w:t>
+      </w:r>
+      <w:r>
+        <w:t>INTEGER references</w:t>
+      </w:r>
+      <w:r>
+        <w:t xml:space="preserve"> question.id, </w:t>
+      </w:r>
+      <w:proofErr w:type="spellStart"/>
+      <w:r>
+        <w:t>answer_</w:t>
+      </w:r>
+      <w:r>
+        <w:t>index</w:t>
+      </w:r>
+      <w:proofErr w:type="spellEnd"/>
+      <w:r>
+        <w:t xml:space="preserve"> </w:t>
+      </w:r>
+      <w:proofErr w:type="gramStart"/>
+      <w:r>
+        <w:t>CHAR(</w:t>
+      </w:r>
+      <w:proofErr w:type="gramEnd"/>
+      <w:r>
+        <w:t>1)</w:t>
+      </w:r>
+      <w:r>
+        <w:t xml:space="preserve">, </w:t>
+      </w:r>
+      <w:proofErr w:type="spellStart"/>
+      <w:r>
+        <w:t>answer_text</w:t>
+      </w:r>
+      <w:proofErr w:type="spellEnd"/>
+      <w:r>
+        <w:t xml:space="preserve"> TEXT</w:t>
+      </w:r>
+      <w:r>
+        <w:t xml:space="preserve">, </w:t>
+      </w:r>
       <w:r>
         <w:t>[</w:t>
       </w:r>
-      <w:r>
-        <w:t xml:space="preserve"> able</w:t>
-      </w:r>
-      <w:proofErr w:type="gramEnd"/>
-      <w:r>
-        <w:t xml:space="preserve"> to insert created </w:t>
-      </w:r>
-      <w:r>
-        <w:t>answer</w:t>
-      </w:r>
-      <w:r>
-        <w:t xml:space="preserve"> anywhere in the list</w:t>
-      </w:r>
-      <w:r>
-        <w:t xml:space="preserve"> [</w:t>
-      </w:r>
-      <w:r>
-        <w:t>and modify order manually</w:t>
-      </w:r>
-      <w:r>
-        <w:t>] ]</w:t>
-      </w:r>
-    </w:p>
-    <w:p>
-      <w:r>
-        <w:tab/>
-      </w:r>
-      <w:r>
-        <w:tab/>
-        <w:t xml:space="preserve">- </w:t>
-      </w:r>
-      <w:proofErr w:type="gramStart"/>
-      <w:r>
-        <w:t>insert/delete</w:t>
-      </w:r>
-      <w:proofErr w:type="gramEnd"/>
-      <w:r>
-        <w:t xml:space="preserve"> other than at end requires re</w:t>
-      </w:r>
-      <w:r>
-        <w:t>-index</w:t>
-      </w:r>
-      <w:r>
-        <w:t xml:space="preserve">ing </w:t>
-      </w:r>
-      <w:r>
-        <w:t>answers</w:t>
-      </w:r>
-    </w:p>
-    <w:p>
-      <w:r>
-        <w:tab/>
-      </w:r>
-      <w:proofErr w:type="gramStart"/>
-      <w:r>
-        <w:t>[ for</w:t>
-      </w:r>
-      <w:proofErr w:type="gramEnd"/>
-      <w:r>
-        <w:t xml:space="preserve"> convenience, if edit permission, also allow editing question while viewing answers ]</w:t>
-      </w:r>
-    </w:p>
-    <w:p/>
+      <w:proofErr w:type="spellStart"/>
+      <w:r>
+        <w:t>is_correct</w:t>
+      </w:r>
+      <w:proofErr w:type="spellEnd"/>
+      <w:r>
+        <w:t xml:space="preserve"> BOOLEAN</w:t>
+      </w:r>
+      <w:r>
+        <w:t>,</w:t>
+      </w:r>
+      <w:r>
+        <w:t>]</w:t>
+      </w:r>
+      <w:r>
+        <w:t xml:space="preserve"> PK(</w:t>
+      </w:r>
+      <w:proofErr w:type="spellStart"/>
+      <w:r>
+        <w:t>question_id</w:t>
+      </w:r>
+      <w:proofErr w:type="spellEnd"/>
+      <w:r>
+        <w:t>, index))</w:t>
+      </w:r>
+    </w:p>
+    <w:p>
+      <w:r>
+        <w:t xml:space="preserve">Prepopulate </w:t>
+      </w:r>
+      <w:proofErr w:type="spellStart"/>
+      <w:r>
+        <w:t>user_permissions</w:t>
+      </w:r>
+      <w:proofErr w:type="spellEnd"/>
+      <w:r>
+        <w:t xml:space="preserve"> in </w:t>
+      </w:r>
+      <w:r>
+        <w:t>database</w:t>
+      </w:r>
+      <w:r>
+        <w:t xml:space="preserve"> setup script</w:t>
+      </w:r>
+    </w:p>
+    <w:p>
+      <w:r>
+        <w:t>Produce script for user detail input, separate from d</w:t>
+      </w:r>
+      <w:r>
+        <w:t>ata</w:t>
+      </w:r>
+      <w:r>
+        <w:t>b</w:t>
+      </w:r>
+      <w:r>
+        <w:t>ase</w:t>
+      </w:r>
+      <w:r>
+        <w:t xml:space="preserve"> setup script</w:t>
+      </w:r>
+    </w:p>
+    <w:p>
+      <w:proofErr w:type="gramStart"/>
+      <w:r>
+        <w:t>[ consider</w:t>
+      </w:r>
+      <w:proofErr w:type="gramEnd"/>
+      <w:r>
+        <w:t xml:space="preserve"> making </w:t>
+      </w:r>
+      <w:proofErr w:type="spellStart"/>
+      <w:r>
+        <w:t>answer.index</w:t>
+      </w:r>
+      <w:proofErr w:type="spellEnd"/>
+      <w:r>
+        <w:t xml:space="preserve"> an </w:t>
+      </w:r>
+      <w:proofErr w:type="spellStart"/>
+      <w:r>
+        <w:t>enum</w:t>
+      </w:r>
+      <w:proofErr w:type="spellEnd"/>
+      <w:r>
+        <w:t xml:space="preserve"> type</w:t>
+      </w:r>
+      <w:r>
+        <w:t xml:space="preserve"> (A-E)</w:t>
+      </w:r>
+      <w:r>
+        <w:t xml:space="preserve"> or adding validation in an ingest function</w:t>
+      </w:r>
+      <w:r>
+        <w:t xml:space="preserve"> as the definition allows 3-5 answers on a question; document for maintainability if implemented</w:t>
+      </w:r>
+      <w:r>
+        <w:t>]</w:t>
+      </w:r>
+    </w:p>
+    <w:p>
+      <w:proofErr w:type="gramStart"/>
+      <w:r>
+        <w:t>[ all</w:t>
+      </w:r>
+      <w:proofErr w:type="gramEnd"/>
+      <w:r>
+        <w:t xml:space="preserve"> fields in all tables NOT NULL ]</w:t>
+      </w:r>
+    </w:p>
     <w:p>
       <w:bookmarkStart w:id="0" w:name="_GoBack"/>
       <w:bookmarkEnd w:id="0"/>
-      <w:r>
-        <w:br w:type="page"/>
-      </w:r>
-    </w:p>
-    <w:p>
-      <w:r>
-        <w:lastRenderedPageBreak/>
-        <w:t>DATABASE</w:t>
-      </w:r>
-      <w:r>
-        <w:t xml:space="preserve"> - </w:t>
-      </w:r>
-      <w:proofErr w:type="spellStart"/>
-      <w:r>
-        <w:t>postgres</w:t>
-      </w:r>
-      <w:proofErr w:type="spellEnd"/>
-    </w:p>
-    <w:p>
-      <w:r>
-        <w:t xml:space="preserve">Table: </w:t>
-      </w:r>
-      <w:proofErr w:type="spellStart"/>
-      <w:r>
-        <w:t>ref</w:t>
-      </w:r>
-      <w:r>
-        <w:t>_permissions</w:t>
-      </w:r>
-      <w:proofErr w:type="spellEnd"/>
-      <w:r>
-        <w:t xml:space="preserve"> (id INTEGER PK, </w:t>
-      </w:r>
-      <w:r>
-        <w:t>description TEXT</w:t>
-      </w:r>
-      <w:r>
-        <w:t>)</w:t>
-      </w:r>
-    </w:p>
-    <w:p>
-      <w:r>
-        <w:t xml:space="preserve">Table: </w:t>
-      </w:r>
-      <w:proofErr w:type="spellStart"/>
-      <w:r>
-        <w:t>user_details</w:t>
-      </w:r>
-      <w:proofErr w:type="spellEnd"/>
-      <w:r>
-        <w:t xml:space="preserve"> (</w:t>
-      </w:r>
-      <w:proofErr w:type="spellStart"/>
-      <w:r>
-        <w:t>user_name</w:t>
-      </w:r>
-      <w:proofErr w:type="spellEnd"/>
-      <w:r>
-        <w:t xml:space="preserve"> TEXT PK</w:t>
-      </w:r>
-      <w:r>
-        <w:t>,</w:t>
-      </w:r>
-      <w:r>
-        <w:t xml:space="preserve"> </w:t>
-      </w:r>
-      <w:proofErr w:type="spellStart"/>
-      <w:r>
-        <w:t>user_password</w:t>
-      </w:r>
-      <w:proofErr w:type="spellEnd"/>
-      <w:r>
-        <w:t xml:space="preserve"> TEXT</w:t>
-      </w:r>
-      <w:r>
-        <w:t xml:space="preserve">, </w:t>
-      </w:r>
-      <w:proofErr w:type="spellStart"/>
-      <w:r>
-        <w:t>hash_key</w:t>
-      </w:r>
-      <w:proofErr w:type="spellEnd"/>
-      <w:r>
-        <w:t xml:space="preserve"> TEXT</w:t>
-      </w:r>
-      <w:r>
-        <w:t>,</w:t>
-      </w:r>
-      <w:r>
-        <w:t xml:space="preserve"> </w:t>
-      </w:r>
-      <w:proofErr w:type="spellStart"/>
-      <w:r>
-        <w:t>user_permission</w:t>
-      </w:r>
-      <w:proofErr w:type="spellEnd"/>
-      <w:r>
-        <w:t xml:space="preserve"> INTEGER REFERENCES </w:t>
-      </w:r>
-      <w:r>
-        <w:t>ref</w:t>
-      </w:r>
-      <w:r>
-        <w:t>_permissions.id</w:t>
-      </w:r>
-      <w:r>
-        <w:t>)</w:t>
-      </w:r>
-    </w:p>
-    <w:p>
-      <w:r>
-        <w:t>Table: quiz (</w:t>
-      </w:r>
-      <w:r>
-        <w:t xml:space="preserve">id SERIAL </w:t>
-      </w:r>
-      <w:r>
-        <w:t xml:space="preserve">PK, </w:t>
-      </w:r>
-      <w:r>
-        <w:t xml:space="preserve">text </w:t>
-      </w:r>
-      <w:r>
-        <w:t>title)</w:t>
-      </w:r>
-    </w:p>
-    <w:p>
-      <w:r>
-        <w:t>Table: question (</w:t>
-      </w:r>
-      <w:r>
-        <w:t xml:space="preserve">id SERIAL </w:t>
-      </w:r>
-      <w:r>
-        <w:t>UNIQUE</w:t>
-      </w:r>
-      <w:r>
-        <w:t xml:space="preserve">, </w:t>
-      </w:r>
-      <w:proofErr w:type="spellStart"/>
-      <w:r>
-        <w:t>quiz_id</w:t>
-      </w:r>
-      <w:proofErr w:type="spellEnd"/>
-      <w:r>
-        <w:t xml:space="preserve"> </w:t>
-      </w:r>
-      <w:r>
-        <w:t xml:space="preserve">INTEGER references </w:t>
-      </w:r>
-      <w:r>
-        <w:t>quiz</w:t>
-      </w:r>
-      <w:r>
-        <w:t>.id</w:t>
-      </w:r>
-      <w:r>
-        <w:t>,</w:t>
-      </w:r>
-      <w:r>
-        <w:t xml:space="preserve"> </w:t>
-      </w:r>
-      <w:r>
-        <w:t>index</w:t>
-      </w:r>
-      <w:r>
-        <w:t xml:space="preserve"> INTEGER</w:t>
-      </w:r>
-      <w:r>
-        <w:t xml:space="preserve">, </w:t>
-      </w:r>
-      <w:proofErr w:type="spellStart"/>
-      <w:r>
-        <w:t>question_text</w:t>
-      </w:r>
-      <w:proofErr w:type="spellEnd"/>
-      <w:r>
-        <w:t xml:space="preserve"> TEXT</w:t>
-      </w:r>
-      <w:r>
-        <w:t xml:space="preserve">, </w:t>
-      </w:r>
-      <w:proofErr w:type="gramStart"/>
-      <w:r>
-        <w:t>PK(</w:t>
-      </w:r>
-      <w:proofErr w:type="spellStart"/>
-      <w:proofErr w:type="gramEnd"/>
-      <w:r>
-        <w:t>quiz</w:t>
-      </w:r>
-      <w:r>
-        <w:t>_id</w:t>
-      </w:r>
-      <w:proofErr w:type="spellEnd"/>
-      <w:r>
-        <w:t>, index))</w:t>
-      </w:r>
-    </w:p>
-    <w:p>
-      <w:r>
-        <w:t>Table: answer</w:t>
-      </w:r>
-      <w:r>
-        <w:t xml:space="preserve"> </w:t>
-      </w:r>
-      <w:r>
-        <w:t>(</w:t>
-      </w:r>
-      <w:r>
-        <w:t xml:space="preserve">id SERIAL UNIQUE, </w:t>
-      </w:r>
-      <w:proofErr w:type="spellStart"/>
-      <w:r>
-        <w:t>question_id</w:t>
-      </w:r>
-      <w:proofErr w:type="spellEnd"/>
-      <w:r>
-        <w:t xml:space="preserve"> </w:t>
-      </w:r>
-      <w:r>
-        <w:t>INTEGER references</w:t>
-      </w:r>
-      <w:r>
-        <w:t xml:space="preserve"> question.id</w:t>
-      </w:r>
-      <w:r>
-        <w:t>, index</w:t>
-      </w:r>
-      <w:r>
-        <w:t xml:space="preserve"> </w:t>
-      </w:r>
-      <w:proofErr w:type="gramStart"/>
-      <w:r>
-        <w:t>CHAR</w:t>
-      </w:r>
-      <w:r>
-        <w:t>(</w:t>
-      </w:r>
-      <w:proofErr w:type="gramEnd"/>
-      <w:r>
-        <w:t>1)</w:t>
-      </w:r>
-      <w:r>
-        <w:t xml:space="preserve">, </w:t>
-      </w:r>
-      <w:r>
-        <w:t xml:space="preserve">text </w:t>
-      </w:r>
-      <w:proofErr w:type="spellStart"/>
-      <w:r>
-        <w:t>answer_</w:t>
-      </w:r>
-      <w:r>
-        <w:t>text</w:t>
-      </w:r>
-      <w:proofErr w:type="spellEnd"/>
-      <w:r>
-        <w:t xml:space="preserve">, </w:t>
-      </w:r>
-      <w:r>
-        <w:t>[</w:t>
-      </w:r>
-      <w:proofErr w:type="spellStart"/>
-      <w:r>
-        <w:t>boolean</w:t>
-      </w:r>
-      <w:proofErr w:type="spellEnd"/>
-      <w:r>
-        <w:t xml:space="preserve"> </w:t>
-      </w:r>
-      <w:proofErr w:type="spellStart"/>
-      <w:r>
-        <w:t>is_correct</w:t>
-      </w:r>
-      <w:proofErr w:type="spellEnd"/>
-      <w:r>
-        <w:t>,</w:t>
-      </w:r>
-      <w:r>
-        <w:t>]</w:t>
-      </w:r>
-      <w:r>
-        <w:t xml:space="preserve"> </w:t>
-      </w:r>
-      <w:r>
-        <w:t>PK</w:t>
-      </w:r>
-      <w:r>
-        <w:t>(</w:t>
-      </w:r>
-      <w:proofErr w:type="spellStart"/>
-      <w:r>
-        <w:t>question_id</w:t>
-      </w:r>
-      <w:proofErr w:type="spellEnd"/>
-      <w:r>
-        <w:t xml:space="preserve">, </w:t>
-      </w:r>
-      <w:r>
-        <w:t>index</w:t>
-      </w:r>
-      <w:r>
-        <w:t>))</w:t>
-      </w:r>
-    </w:p>
-    <w:p>
-      <w:r>
-        <w:t xml:space="preserve">Prepopulate </w:t>
-      </w:r>
-      <w:proofErr w:type="spellStart"/>
-      <w:r>
-        <w:t>user_permissions</w:t>
-      </w:r>
-      <w:proofErr w:type="spellEnd"/>
-      <w:r>
-        <w:t xml:space="preserve"> in </w:t>
-      </w:r>
-      <w:r>
-        <w:t>database</w:t>
-      </w:r>
-      <w:r>
-        <w:t xml:space="preserve"> setup script</w:t>
-      </w:r>
-    </w:p>
-    <w:p>
-      <w:r>
-        <w:t>Produce script for user detail input, separate from d</w:t>
-      </w:r>
-      <w:r>
-        <w:t>ata</w:t>
-      </w:r>
-      <w:r>
-        <w:t>b</w:t>
-      </w:r>
-      <w:r>
-        <w:t>ase</w:t>
-      </w:r>
-      <w:r>
-        <w:t xml:space="preserve"> setup script</w:t>
-      </w:r>
-    </w:p>
-    <w:p>
-      <w:proofErr w:type="gramStart"/>
-      <w:r>
-        <w:t>[ consider</w:t>
-      </w:r>
-      <w:proofErr w:type="gramEnd"/>
-      <w:r>
-        <w:t xml:space="preserve"> making </w:t>
-      </w:r>
-      <w:proofErr w:type="spellStart"/>
-      <w:r>
-        <w:t>answer.index</w:t>
-      </w:r>
-      <w:proofErr w:type="spellEnd"/>
-      <w:r>
-        <w:t xml:space="preserve"> an </w:t>
-      </w:r>
-      <w:proofErr w:type="spellStart"/>
-      <w:r>
-        <w:t>enum</w:t>
-      </w:r>
-      <w:proofErr w:type="spellEnd"/>
-      <w:r>
-        <w:t xml:space="preserve"> type</w:t>
-      </w:r>
-      <w:r>
-        <w:t xml:space="preserve"> (A-E)</w:t>
-      </w:r>
-      <w:r>
-        <w:t xml:space="preserve"> or adding validation in an ingest function</w:t>
-      </w:r>
-      <w:r>
-        <w:t xml:space="preserve"> as the definition allows 3-5 answers on a question; document </w:t>
-      </w:r>
-      <w:r>
-        <w:t xml:space="preserve">for maintainability </w:t>
-      </w:r>
-      <w:r>
-        <w:t>if implemented</w:t>
-      </w:r>
-      <w:r>
-        <w:t>]</w:t>
-      </w:r>
-    </w:p>
-    <w:p>
-      <w:proofErr w:type="gramStart"/>
-      <w:r>
-        <w:t>[ all</w:t>
-      </w:r>
-      <w:proofErr w:type="gramEnd"/>
-      <w:r>
-        <w:t xml:space="preserve"> fields in all tables NOT NULL ]</w:t>
-      </w:r>
-    </w:p>
-    <w:p>
-      <w:r>
-        <w:t xml:space="preserve"> </w:t>
-      </w:r>
       <w:proofErr w:type="gramStart"/>
       <w:r>
         <w:t>[</w:t>

</xml_diff>

<commit_message>
Update design to indicate delivery progress
</commit_message>
<xml_diff>
--- a/design/requirements_breakdown.docx
+++ b/design/requirements_breakdown.docx
@@ -18,6 +18,9 @@
     </w:p>
     <w:p>
       <w:r>
+        <w:rPr>
+          <w:color w:val="00B050"/>
+        </w:rPr>
         <w:t>Landing page: login</w:t>
       </w:r>
     </w:p>
@@ -37,61 +40,112 @@
     </w:p>
     <w:p>
       <w:r>
+        <w:rPr>
+          <w:color w:val="00B050"/>
+        </w:rPr>
         <w:tab/>
         <w:t xml:space="preserve">- </w:t>
       </w:r>
       <w:r>
+        <w:rPr>
+          <w:color w:val="00B050"/>
+        </w:rPr>
         <w:t xml:space="preserve">store session </w:t>
       </w:r>
       <w:r>
+        <w:rPr>
+          <w:color w:val="00B050"/>
+        </w:rPr>
         <w:t xml:space="preserve">data </w:t>
       </w:r>
       <w:r>
+        <w:rPr>
+          <w:color w:val="00B050"/>
+        </w:rPr>
         <w:t>while logged in</w:t>
       </w:r>
       <w:r>
-        <w:t xml:space="preserve"> (JS: </w:t>
-      </w:r>
-      <w:proofErr w:type="spellStart"/>
-      <w:r>
+        <w:t xml:space="preserve"> </w:t>
+      </w:r>
+      <w:r>
+        <w:rPr>
+          <w:strike/>
+        </w:rPr>
+        <w:t xml:space="preserve">(JS: </w:t>
+      </w:r>
+      <w:proofErr w:type="spellStart"/>
+      <w:r>
+        <w:rPr>
+          <w:strike/>
+        </w:rPr>
         <w:t>sessionStorage</w:t>
       </w:r>
       <w:proofErr w:type="spellEnd"/>
       <w:r>
+        <w:rPr>
+          <w:strike/>
+        </w:rPr>
         <w:t>/</w:t>
       </w:r>
       <w:proofErr w:type="spellStart"/>
       <w:r>
+        <w:rPr>
+          <w:strike/>
+        </w:rPr>
         <w:t>localStorage</w:t>
       </w:r>
       <w:proofErr w:type="spellEnd"/>
       <w:r>
+        <w:rPr>
+          <w:strike/>
+        </w:rPr>
         <w:t>)</w:t>
       </w:r>
     </w:p>
     <w:p>
       <w:r>
+        <w:rPr>
+          <w:color w:val="00B050"/>
+        </w:rPr>
         <w:tab/>
         <w:t xml:space="preserve">- </w:t>
       </w:r>
       <w:proofErr w:type="gramStart"/>
       <w:r>
+        <w:rPr>
+          <w:color w:val="00B050"/>
+        </w:rPr>
         <w:t>logout</w:t>
       </w:r>
       <w:proofErr w:type="gramEnd"/>
       <w:r>
+        <w:rPr>
+          <w:color w:val="00B050"/>
+        </w:rPr>
         <w:t xml:space="preserve"> option</w:t>
       </w:r>
       <w:r>
+        <w:rPr>
+          <w:color w:val="00B050"/>
+        </w:rPr>
         <w:t xml:space="preserve"> </w:t>
       </w:r>
       <w:r>
+        <w:rPr>
+          <w:color w:val="00B050"/>
+        </w:rPr>
         <w:t>on all other pages</w:t>
       </w:r>
       <w:r>
+        <w:rPr>
+          <w:color w:val="00B050"/>
+        </w:rPr>
         <w:t xml:space="preserve"> deletes session &amp;</w:t>
       </w:r>
       <w:r>
+        <w:rPr>
+          <w:color w:val="00B050"/>
+        </w:rPr>
         <w:t xml:space="preserve"> redirects to landing page</w:t>
       </w:r>
     </w:p>
@@ -113,6 +167,9 @@
     </w:p>
     <w:p>
       <w:r>
+        <w:rPr>
+          <w:color w:val="00B050"/>
+        </w:rPr>
         <w:t>View all available quizzes</w:t>
       </w:r>
     </w:p>
@@ -145,6 +202,9 @@
     </w:p>
     <w:p>
       <w:r>
+        <w:rPr>
+          <w:color w:val="00B050"/>
+        </w:rPr>
         <w:t>Select quiz from list to view questions</w:t>
       </w:r>
     </w:p>
@@ -260,20 +320,35 @@
     </w:p>
     <w:p>
       <w:r>
-        <w:tab/>
-      </w:r>
-      <w:proofErr w:type="gramStart"/>
-      <w:r>
+        <w:rPr>
+          <w:color w:val="00B050"/>
+        </w:rPr>
+        <w:tab/>
+      </w:r>
+      <w:proofErr w:type="gramStart"/>
+      <w:r>
+        <w:rPr>
+          <w:color w:val="00B050"/>
+        </w:rPr>
         <w:t>[ list</w:t>
       </w:r>
       <w:proofErr w:type="gramEnd"/>
       <w:r>
+        <w:rPr>
+          <w:color w:val="00B050"/>
+        </w:rPr>
         <w:t xml:space="preserve"> answers ordered by index</w:t>
       </w:r>
       <w:r>
+        <w:rPr>
+          <w:color w:val="00B050"/>
+        </w:rPr>
         <w:t xml:space="preserve"> [under the question, within the list of questions]</w:t>
       </w:r>
       <w:r>
+        <w:rPr>
+          <w:color w:val="00B050"/>
+        </w:rPr>
         <w:t xml:space="preserve"> ]</w:t>
       </w:r>
     </w:p>
@@ -380,697 +455,1102 @@
       <w:proofErr w:type="spellEnd"/>
     </w:p>
     <w:p>
-      <w:r>
+      <w:pPr>
+        <w:rPr>
+          <w:color w:val="00B050"/>
+        </w:rPr>
+      </w:pPr>
+      <w:r>
+        <w:rPr>
+          <w:color w:val="00B050"/>
+        </w:rPr>
         <w:t xml:space="preserve">Table: </w:t>
       </w:r>
       <w:proofErr w:type="spellStart"/>
       <w:r>
+        <w:rPr>
+          <w:color w:val="00B050"/>
+        </w:rPr>
         <w:t>ref</w:t>
       </w:r>
       <w:r>
+        <w:rPr>
+          <w:color w:val="00B050"/>
+        </w:rPr>
         <w:t>_permissions</w:t>
       </w:r>
       <w:proofErr w:type="spellEnd"/>
       <w:r>
+        <w:rPr>
+          <w:color w:val="00B050"/>
+        </w:rPr>
         <w:t xml:space="preserve"> (id INTEGER PK, </w:t>
       </w:r>
       <w:r>
+        <w:rPr>
+          <w:color w:val="00B050"/>
+        </w:rPr>
         <w:t>description TEXT</w:t>
       </w:r>
       <w:r>
+        <w:rPr>
+          <w:color w:val="00B050"/>
+        </w:rPr>
         <w:t>)</w:t>
       </w:r>
     </w:p>
     <w:p>
-      <w:r>
+      <w:pPr>
+        <w:rPr>
+          <w:color w:val="00B050"/>
+        </w:rPr>
+      </w:pPr>
+      <w:r>
+        <w:rPr>
+          <w:color w:val="00B050"/>
+        </w:rPr>
         <w:t xml:space="preserve">Table: </w:t>
       </w:r>
       <w:proofErr w:type="spellStart"/>
       <w:r>
+        <w:rPr>
+          <w:color w:val="00B050"/>
+        </w:rPr>
         <w:t>user_details</w:t>
       </w:r>
       <w:proofErr w:type="spellEnd"/>
       <w:r>
+        <w:rPr>
+          <w:color w:val="00B050"/>
+        </w:rPr>
         <w:t xml:space="preserve"> (</w:t>
       </w:r>
       <w:proofErr w:type="spellStart"/>
       <w:r>
+        <w:rPr>
+          <w:color w:val="00B050"/>
+        </w:rPr>
         <w:t>user_name</w:t>
       </w:r>
       <w:proofErr w:type="spellEnd"/>
       <w:r>
+        <w:rPr>
+          <w:color w:val="00B050"/>
+        </w:rPr>
         <w:t xml:space="preserve"> TEXT PK</w:t>
       </w:r>
       <w:r>
+        <w:rPr>
+          <w:color w:val="00B050"/>
+        </w:rPr>
         <w:t>,</w:t>
       </w:r>
       <w:r>
+        <w:rPr>
+          <w:color w:val="00B050"/>
+        </w:rPr>
         <w:t xml:space="preserve"> </w:t>
       </w:r>
       <w:proofErr w:type="spellStart"/>
       <w:r>
+        <w:rPr>
+          <w:color w:val="00B050"/>
+        </w:rPr>
         <w:t>user_password</w:t>
       </w:r>
       <w:proofErr w:type="spellEnd"/>
       <w:r>
+        <w:rPr>
+          <w:color w:val="00B050"/>
+        </w:rPr>
         <w:t xml:space="preserve"> TEXT</w:t>
       </w:r>
       <w:r>
+        <w:rPr>
+          <w:color w:val="00B050"/>
+        </w:rPr>
         <w:t xml:space="preserve">, </w:t>
       </w:r>
       <w:proofErr w:type="spellStart"/>
       <w:r>
+        <w:rPr>
+          <w:color w:val="00B050"/>
+        </w:rPr>
         <w:t>user_permission</w:t>
       </w:r>
       <w:proofErr w:type="spellEnd"/>
       <w:r>
+        <w:rPr>
+          <w:color w:val="00B050"/>
+        </w:rPr>
         <w:t xml:space="preserve"> INTEGER REFERENCES </w:t>
       </w:r>
       <w:r>
+        <w:rPr>
+          <w:color w:val="00B050"/>
+        </w:rPr>
         <w:t>ref</w:t>
       </w:r>
       <w:r>
+        <w:rPr>
+          <w:color w:val="00B050"/>
+        </w:rPr>
         <w:t>_permissions.id</w:t>
       </w:r>
       <w:r>
+        <w:rPr>
+          <w:color w:val="00B050"/>
+        </w:rPr>
         <w:t>)</w:t>
       </w:r>
     </w:p>
     <w:p>
-      <w:r>
+      <w:pPr>
+        <w:rPr>
+          <w:color w:val="00B050"/>
+        </w:rPr>
+      </w:pPr>
+      <w:r>
+        <w:rPr>
+          <w:color w:val="00B050"/>
+        </w:rPr>
         <w:t>Table: quiz (</w:t>
       </w:r>
       <w:r>
+        <w:rPr>
+          <w:color w:val="00B050"/>
+        </w:rPr>
         <w:t xml:space="preserve">id SERIAL </w:t>
       </w:r>
       <w:r>
+        <w:rPr>
+          <w:color w:val="00B050"/>
+        </w:rPr>
         <w:t>PK, title</w:t>
       </w:r>
       <w:r>
+        <w:rPr>
+          <w:color w:val="00B050"/>
+        </w:rPr>
         <w:t xml:space="preserve"> </w:t>
       </w:r>
       <w:r>
+        <w:rPr>
+          <w:color w:val="00B050"/>
+        </w:rPr>
         <w:t>TEXT</w:t>
       </w:r>
       <w:r>
+        <w:rPr>
+          <w:color w:val="00B050"/>
+        </w:rPr>
         <w:t>)</w:t>
       </w:r>
     </w:p>
     <w:p>
-      <w:r>
+      <w:pPr>
+        <w:rPr>
+          <w:color w:val="00B050"/>
+        </w:rPr>
+      </w:pPr>
+      <w:r>
+        <w:rPr>
+          <w:color w:val="00B050"/>
+        </w:rPr>
         <w:t>Table: question (</w:t>
       </w:r>
       <w:r>
+        <w:rPr>
+          <w:color w:val="00B050"/>
+        </w:rPr>
         <w:t xml:space="preserve">id SERIAL </w:t>
       </w:r>
       <w:r>
+        <w:rPr>
+          <w:color w:val="00B050"/>
+        </w:rPr>
         <w:t>UNIQUE</w:t>
       </w:r>
       <w:r>
+        <w:rPr>
+          <w:color w:val="00B050"/>
+        </w:rPr>
         <w:t xml:space="preserve">, </w:t>
       </w:r>
       <w:proofErr w:type="spellStart"/>
       <w:r>
+        <w:rPr>
+          <w:color w:val="00B050"/>
+        </w:rPr>
         <w:t>quiz_id</w:t>
       </w:r>
       <w:proofErr w:type="spellEnd"/>
       <w:r>
+        <w:rPr>
+          <w:color w:val="00B050"/>
+        </w:rPr>
         <w:t xml:space="preserve"> </w:t>
       </w:r>
       <w:r>
+        <w:rPr>
+          <w:color w:val="00B050"/>
+        </w:rPr>
         <w:t xml:space="preserve">INTEGER references </w:t>
       </w:r>
       <w:r>
+        <w:rPr>
+          <w:color w:val="00B050"/>
+        </w:rPr>
         <w:t>quiz</w:t>
       </w:r>
       <w:r>
+        <w:rPr>
+          <w:color w:val="00B050"/>
+        </w:rPr>
         <w:t>.id</w:t>
       </w:r>
       <w:r>
+        <w:rPr>
+          <w:color w:val="00B050"/>
+        </w:rPr>
         <w:t>,</w:t>
       </w:r>
       <w:r>
+        <w:rPr>
+          <w:color w:val="00B050"/>
+        </w:rPr>
         <w:t xml:space="preserve"> </w:t>
       </w:r>
       <w:proofErr w:type="spellStart"/>
       <w:r>
+        <w:rPr>
+          <w:color w:val="00B050"/>
+        </w:rPr>
         <w:t>question_</w:t>
       </w:r>
       <w:r>
+        <w:rPr>
+          <w:color w:val="00B050"/>
+        </w:rPr>
         <w:t>index</w:t>
       </w:r>
       <w:proofErr w:type="spellEnd"/>
       <w:r>
+        <w:rPr>
+          <w:color w:val="00B050"/>
+        </w:rPr>
         <w:t xml:space="preserve"> INTEGER</w:t>
       </w:r>
       <w:r>
+        <w:rPr>
+          <w:color w:val="00B050"/>
+        </w:rPr>
         <w:t xml:space="preserve">, </w:t>
       </w:r>
       <w:proofErr w:type="spellStart"/>
       <w:r>
+        <w:rPr>
+          <w:color w:val="00B050"/>
+        </w:rPr>
         <w:t>question_text</w:t>
       </w:r>
       <w:proofErr w:type="spellEnd"/>
       <w:r>
+        <w:rPr>
+          <w:color w:val="00B050"/>
+        </w:rPr>
         <w:t xml:space="preserve"> TEXT</w:t>
       </w:r>
       <w:r>
+        <w:rPr>
+          <w:color w:val="00B050"/>
+        </w:rPr>
         <w:t xml:space="preserve">, </w:t>
       </w:r>
       <w:proofErr w:type="gramStart"/>
       <w:r>
+        <w:rPr>
+          <w:color w:val="00B050"/>
+        </w:rPr>
         <w:t>PK(</w:t>
       </w:r>
       <w:proofErr w:type="spellStart"/>
       <w:proofErr w:type="gramEnd"/>
       <w:r>
+        <w:rPr>
+          <w:color w:val="00B050"/>
+        </w:rPr>
         <w:t>quiz</w:t>
       </w:r>
       <w:r>
+        <w:rPr>
+          <w:color w:val="00B050"/>
+        </w:rPr>
         <w:t>_id</w:t>
       </w:r>
       <w:proofErr w:type="spellEnd"/>
       <w:r>
+        <w:rPr>
+          <w:color w:val="00B050"/>
+        </w:rPr>
         <w:t>, index))</w:t>
       </w:r>
     </w:p>
     <w:p>
-      <w:r>
+      <w:pPr>
+        <w:rPr>
+          <w:color w:val="00B050"/>
+        </w:rPr>
+      </w:pPr>
+      <w:r>
+        <w:rPr>
+          <w:color w:val="00B050"/>
+        </w:rPr>
         <w:t>Table: answer</w:t>
       </w:r>
       <w:r>
+        <w:rPr>
+          <w:color w:val="00B050"/>
+        </w:rPr>
         <w:t xml:space="preserve"> (</w:t>
       </w:r>
       <w:r>
+        <w:rPr>
+          <w:color w:val="00B050"/>
+        </w:rPr>
         <w:t xml:space="preserve">id SERIAL UNIQUE, </w:t>
       </w:r>
       <w:proofErr w:type="spellStart"/>
       <w:r>
+        <w:rPr>
+          <w:color w:val="00B050"/>
+        </w:rPr>
         <w:t>question_id</w:t>
       </w:r>
       <w:proofErr w:type="spellEnd"/>
       <w:r>
+        <w:rPr>
+          <w:color w:val="00B050"/>
+        </w:rPr>
         <w:t xml:space="preserve"> </w:t>
       </w:r>
       <w:r>
+        <w:rPr>
+          <w:color w:val="00B050"/>
+        </w:rPr>
         <w:t>INTEGER references</w:t>
       </w:r>
       <w:r>
+        <w:rPr>
+          <w:color w:val="00B050"/>
+        </w:rPr>
         <w:t xml:space="preserve"> question.id, </w:t>
       </w:r>
       <w:proofErr w:type="spellStart"/>
       <w:r>
+        <w:rPr>
+          <w:color w:val="00B050"/>
+        </w:rPr>
         <w:t>answer_</w:t>
       </w:r>
       <w:r>
+        <w:rPr>
+          <w:color w:val="00B050"/>
+        </w:rPr>
         <w:t>index</w:t>
       </w:r>
       <w:proofErr w:type="spellEnd"/>
       <w:r>
+        <w:rPr>
+          <w:color w:val="00B050"/>
+        </w:rPr>
         <w:t xml:space="preserve"> </w:t>
       </w:r>
       <w:proofErr w:type="gramStart"/>
       <w:r>
+        <w:rPr>
+          <w:color w:val="00B050"/>
+        </w:rPr>
         <w:t>CHAR(</w:t>
       </w:r>
       <w:proofErr w:type="gramEnd"/>
       <w:r>
+        <w:rPr>
+          <w:color w:val="00B050"/>
+        </w:rPr>
         <w:t>1)</w:t>
       </w:r>
       <w:r>
+        <w:rPr>
+          <w:color w:val="00B050"/>
+        </w:rPr>
         <w:t xml:space="preserve">, </w:t>
       </w:r>
       <w:proofErr w:type="spellStart"/>
       <w:r>
+        <w:rPr>
+          <w:color w:val="00B050"/>
+        </w:rPr>
         <w:t>answer_text</w:t>
       </w:r>
       <w:proofErr w:type="spellEnd"/>
       <w:r>
+        <w:rPr>
+          <w:color w:val="00B050"/>
+        </w:rPr>
         <w:t xml:space="preserve"> TEXT</w:t>
       </w:r>
       <w:r>
+        <w:rPr>
+          <w:color w:val="00B050"/>
+        </w:rPr>
+        <w:t>,</w:t>
+      </w:r>
+      <w:r>
+        <w:t xml:space="preserve"> </w:t>
+      </w:r>
+      <w:r>
+        <w:t>[</w:t>
+      </w:r>
+      <w:proofErr w:type="spellStart"/>
+      <w:r>
+        <w:t>is_correct</w:t>
+      </w:r>
+      <w:proofErr w:type="spellEnd"/>
+      <w:r>
+        <w:t xml:space="preserve"> BOOLEAN</w:t>
+      </w:r>
+      <w:r>
+        <w:t>,</w:t>
+      </w:r>
+      <w:r>
+        <w:t>]</w:t>
+      </w:r>
+      <w:r>
+        <w:t xml:space="preserve"> </w:t>
+      </w:r>
+      <w:r>
+        <w:rPr>
+          <w:color w:val="00B050"/>
+        </w:rPr>
+        <w:t>PK(</w:t>
+      </w:r>
+      <w:proofErr w:type="spellStart"/>
+      <w:r>
+        <w:rPr>
+          <w:color w:val="00B050"/>
+        </w:rPr>
+        <w:t>question_id</w:t>
+      </w:r>
+      <w:proofErr w:type="spellEnd"/>
+      <w:r>
+        <w:rPr>
+          <w:color w:val="00B050"/>
+        </w:rPr>
+        <w:t>, index))</w:t>
+      </w:r>
+    </w:p>
+    <w:p>
+      <w:pPr>
+        <w:rPr>
+          <w:color w:val="00B050"/>
+        </w:rPr>
+      </w:pPr>
+      <w:r>
+        <w:rPr>
+          <w:color w:val="00B050"/>
+        </w:rPr>
+        <w:t xml:space="preserve">Prepopulate </w:t>
+      </w:r>
+      <w:proofErr w:type="spellStart"/>
+      <w:r>
+        <w:rPr>
+          <w:color w:val="00B050"/>
+        </w:rPr>
+        <w:t>user_permissions</w:t>
+      </w:r>
+      <w:proofErr w:type="spellEnd"/>
+      <w:r>
+        <w:rPr>
+          <w:color w:val="00B050"/>
+        </w:rPr>
+        <w:t xml:space="preserve"> in </w:t>
+      </w:r>
+      <w:r>
+        <w:rPr>
+          <w:color w:val="00B050"/>
+        </w:rPr>
+        <w:t>database</w:t>
+      </w:r>
+      <w:r>
+        <w:rPr>
+          <w:color w:val="00B050"/>
+        </w:rPr>
+        <w:t xml:space="preserve"> setup script</w:t>
+      </w:r>
+    </w:p>
+    <w:p>
+      <w:pPr>
+        <w:rPr>
+          <w:color w:val="00B050"/>
+        </w:rPr>
+      </w:pPr>
+      <w:r>
+        <w:rPr>
+          <w:color w:val="00B050"/>
+        </w:rPr>
+        <w:t>Produce script for user detail input, separate from d</w:t>
+      </w:r>
+      <w:r>
+        <w:rPr>
+          <w:color w:val="00B050"/>
+        </w:rPr>
+        <w:t>ata</w:t>
+      </w:r>
+      <w:r>
+        <w:rPr>
+          <w:color w:val="00B050"/>
+        </w:rPr>
+        <w:t>b</w:t>
+      </w:r>
+      <w:r>
+        <w:rPr>
+          <w:color w:val="00B050"/>
+        </w:rPr>
+        <w:t>ase</w:t>
+      </w:r>
+      <w:r>
+        <w:rPr>
+          <w:color w:val="00B050"/>
+        </w:rPr>
+        <w:t xml:space="preserve"> setup script</w:t>
+      </w:r>
+    </w:p>
+    <w:p>
+      <w:proofErr w:type="gramStart"/>
+      <w:r>
+        <w:t>[ consider</w:t>
+      </w:r>
+      <w:proofErr w:type="gramEnd"/>
+      <w:r>
+        <w:t xml:space="preserve"> making </w:t>
+      </w:r>
+      <w:proofErr w:type="spellStart"/>
+      <w:r>
+        <w:t>answer.index</w:t>
+      </w:r>
+      <w:proofErr w:type="spellEnd"/>
+      <w:r>
+        <w:t xml:space="preserve"> an </w:t>
+      </w:r>
+      <w:proofErr w:type="spellStart"/>
+      <w:r>
+        <w:t>enum</w:t>
+      </w:r>
+      <w:proofErr w:type="spellEnd"/>
+      <w:r>
+        <w:t xml:space="preserve"> type</w:t>
+      </w:r>
+      <w:r>
+        <w:t xml:space="preserve"> (A-E)</w:t>
+      </w:r>
+      <w:r>
+        <w:t xml:space="preserve"> or adding validation in an ingest function</w:t>
+      </w:r>
+      <w:r>
+        <w:t xml:space="preserve"> as the definition allows 3-5 answers on a question; document for maintainability if implemented</w:t>
+      </w:r>
+      <w:r>
+        <w:t>]</w:t>
+      </w:r>
+    </w:p>
+    <w:p>
+      <w:proofErr w:type="gramStart"/>
+      <w:r>
+        <w:rPr>
+          <w:color w:val="00B050"/>
+        </w:rPr>
+        <w:t>[ all</w:t>
+      </w:r>
+      <w:proofErr w:type="gramEnd"/>
+      <w:r>
+        <w:rPr>
+          <w:color w:val="00B050"/>
+        </w:rPr>
+        <w:t xml:space="preserve"> fields in all tables NOT NULL ]</w:t>
+      </w:r>
+    </w:p>
+    <w:p>
+      <w:proofErr w:type="gramStart"/>
+      <w:r>
+        <w:t>[</w:t>
+      </w:r>
+      <w:r>
+        <w:t xml:space="preserve"> </w:t>
+      </w:r>
+      <w:r>
+        <w:t>hashing</w:t>
+      </w:r>
+      <w:proofErr w:type="gramEnd"/>
+      <w:r>
+        <w:t xml:space="preserve"> of </w:t>
+      </w:r>
+      <w:proofErr w:type="spellStart"/>
+      <w:r>
+        <w:t>user.user_password</w:t>
+      </w:r>
+      <w:proofErr w:type="spellEnd"/>
+      <w:r>
+        <w:t xml:space="preserve"> </w:t>
+      </w:r>
+      <w:r>
+        <w:t>will not be handled by the database, the hashed value will be received and stored unmodified</w:t>
+      </w:r>
+      <w:r>
+        <w:t xml:space="preserve"> ]</w:t>
+      </w:r>
+    </w:p>
+    <w:p>
+      <w:proofErr w:type="gramStart"/>
+      <w:r>
+        <w:t>[ d</w:t>
+      </w:r>
+      <w:r>
+        <w:t>efine</w:t>
+      </w:r>
+      <w:proofErr w:type="gramEnd"/>
+      <w:r>
+        <w:t xml:space="preserve"> stored procs for question &amp; answer modifying actions, </w:t>
+      </w:r>
+      <w:r>
+        <w:t xml:space="preserve">to </w:t>
+      </w:r>
+      <w:r>
+        <w:t>include re-indexing (PK constraints are a safety net</w:t>
+      </w:r>
+      <w:r>
+        <w:t xml:space="preserve"> to prevent duplication of indices) ]</w:t>
+      </w:r>
+    </w:p>
+    <w:p>
+      <w:pPr>
+        <w:rPr>
+          <w:color w:val="00B050"/>
+        </w:rPr>
+      </w:pPr>
+      <w:proofErr w:type="gramStart"/>
+      <w:r>
+        <w:rPr>
+          <w:color w:val="00B050"/>
+        </w:rPr>
+        <w:t>[ checking</w:t>
+      </w:r>
+      <w:proofErr w:type="gramEnd"/>
+      <w:r>
+        <w:rPr>
+          <w:color w:val="00B050"/>
+        </w:rPr>
+        <w:t xml:space="preserve"> user permissions will be the responsibility of the API, not the database ]</w:t>
+      </w:r>
+    </w:p>
+    <w:p/>
+    <w:p/>
+    <w:p>
+      <w:r>
+        <w:br w:type="page"/>
+      </w:r>
+    </w:p>
+    <w:p>
+      <w:r>
+        <w:lastRenderedPageBreak/>
+        <w:t>API - Java</w:t>
+      </w:r>
+    </w:p>
+    <w:p>
+      <w:pPr>
+        <w:rPr>
+          <w:color w:val="00B050"/>
+        </w:rPr>
+      </w:pPr>
+      <w:proofErr w:type="spellStart"/>
+      <w:proofErr w:type="gramStart"/>
+      <w:r>
+        <w:rPr>
+          <w:color w:val="00B050"/>
+        </w:rPr>
+        <w:t>logIn</w:t>
+      </w:r>
+      <w:proofErr w:type="spellEnd"/>
+      <w:r>
+        <w:rPr>
+          <w:color w:val="00B050"/>
+        </w:rPr>
+        <w:t>(</w:t>
+      </w:r>
+      <w:proofErr w:type="spellStart"/>
+      <w:proofErr w:type="gramEnd"/>
+      <w:r>
+        <w:rPr>
+          <w:color w:val="00B050"/>
+        </w:rPr>
+        <w:t>userName</w:t>
+      </w:r>
+      <w:proofErr w:type="spellEnd"/>
+      <w:r>
+        <w:rPr>
+          <w:color w:val="00B050"/>
+        </w:rPr>
+        <w:t>, password)</w:t>
+      </w:r>
+    </w:p>
+    <w:p>
+      <w:pPr>
+        <w:rPr>
+          <w:color w:val="00B050"/>
+        </w:rPr>
+      </w:pPr>
+      <w:proofErr w:type="spellStart"/>
+      <w:proofErr w:type="gramStart"/>
+      <w:r>
+        <w:rPr>
+          <w:color w:val="00B050"/>
+        </w:rPr>
+        <w:t>get</w:t>
+      </w:r>
+      <w:r>
+        <w:rPr>
+          <w:color w:val="00B050"/>
+        </w:rPr>
+        <w:t>Quizzes</w:t>
+      </w:r>
+      <w:proofErr w:type="spellEnd"/>
+      <w:r>
+        <w:rPr>
+          <w:color w:val="00B050"/>
+        </w:rPr>
+        <w:t>()</w:t>
+      </w:r>
+      <w:proofErr w:type="gramEnd"/>
+    </w:p>
+    <w:p>
+      <w:pPr>
+        <w:rPr>
+          <w:color w:val="00B050"/>
+        </w:rPr>
+      </w:pPr>
+      <w:proofErr w:type="spellStart"/>
+      <w:proofErr w:type="gramStart"/>
+      <w:r>
+        <w:rPr>
+          <w:color w:val="00B050"/>
+        </w:rPr>
+        <w:t>getQuestions</w:t>
+      </w:r>
+      <w:proofErr w:type="spellEnd"/>
+      <w:r>
+        <w:rPr>
+          <w:color w:val="00B050"/>
+        </w:rPr>
+        <w:t>(</w:t>
+      </w:r>
+      <w:proofErr w:type="spellStart"/>
+      <w:proofErr w:type="gramEnd"/>
+      <w:r>
+        <w:rPr>
+          <w:color w:val="00B050"/>
+        </w:rPr>
+        <w:t>quizId</w:t>
+      </w:r>
+      <w:proofErr w:type="spellEnd"/>
+      <w:r>
+        <w:rPr>
+          <w:color w:val="00B050"/>
+        </w:rPr>
+        <w:t>)</w:t>
+      </w:r>
+    </w:p>
+    <w:p>
+      <w:pPr>
+        <w:rPr>
+          <w:color w:val="00B050"/>
+        </w:rPr>
+      </w:pPr>
+      <w:proofErr w:type="spellStart"/>
+      <w:proofErr w:type="gramStart"/>
+      <w:r>
+        <w:rPr>
+          <w:color w:val="00B050"/>
+        </w:rPr>
+        <w:t>getAnswers</w:t>
+      </w:r>
+      <w:proofErr w:type="spellEnd"/>
+      <w:r>
+        <w:rPr>
+          <w:color w:val="00B050"/>
+        </w:rPr>
+        <w:t>(</w:t>
+      </w:r>
+      <w:proofErr w:type="spellStart"/>
+      <w:proofErr w:type="gramEnd"/>
+      <w:r>
+        <w:rPr>
+          <w:color w:val="00B050"/>
+        </w:rPr>
+        <w:t>questionId</w:t>
+      </w:r>
+      <w:proofErr w:type="spellEnd"/>
+      <w:r>
+        <w:rPr>
+          <w:color w:val="00B050"/>
+        </w:rPr>
+        <w:t>)</w:t>
+      </w:r>
+    </w:p>
+    <w:p>
+      <w:proofErr w:type="spellStart"/>
+      <w:proofErr w:type="gramStart"/>
+      <w:r>
+        <w:t>createQuiz</w:t>
+      </w:r>
+      <w:proofErr w:type="spellEnd"/>
+      <w:r>
+        <w:t>()</w:t>
+      </w:r>
+      <w:proofErr w:type="gramEnd"/>
+    </w:p>
+    <w:p>
+      <w:proofErr w:type="spellStart"/>
+      <w:proofErr w:type="gramStart"/>
+      <w:r>
+        <w:t>createQuestion</w:t>
+      </w:r>
+      <w:proofErr w:type="spellEnd"/>
+      <w:r>
+        <w:t>(</w:t>
+      </w:r>
+      <w:proofErr w:type="spellStart"/>
+      <w:proofErr w:type="gramEnd"/>
+      <w:r>
+        <w:t>quizId</w:t>
+      </w:r>
+      <w:proofErr w:type="spellEnd"/>
+      <w:r>
         <w:t xml:space="preserve">, </w:t>
       </w:r>
-      <w:r>
-        <w:t>[</w:t>
-      </w:r>
-      <w:proofErr w:type="spellStart"/>
-      <w:r>
-        <w:t>is_correct</w:t>
-      </w:r>
-      <w:proofErr w:type="spellEnd"/>
-      <w:r>
-        <w:t xml:space="preserve"> BOOLEAN</w:t>
-      </w:r>
-      <w:r>
-        <w:t>,</w:t>
-      </w:r>
-      <w:r>
-        <w:t>]</w:t>
-      </w:r>
-      <w:r>
-        <w:t xml:space="preserve"> PK(</w:t>
-      </w:r>
-      <w:proofErr w:type="spellStart"/>
-      <w:r>
-        <w:t>question_id</w:t>
-      </w:r>
-      <w:proofErr w:type="spellEnd"/>
-      <w:r>
-        <w:t>, index))</w:t>
-      </w:r>
-    </w:p>
-    <w:p>
-      <w:r>
-        <w:t xml:space="preserve">Prepopulate </w:t>
-      </w:r>
-      <w:proofErr w:type="spellStart"/>
-      <w:r>
-        <w:t>user_permissions</w:t>
-      </w:r>
-      <w:proofErr w:type="spellEnd"/>
-      <w:r>
-        <w:t xml:space="preserve"> in </w:t>
-      </w:r>
-      <w:r>
-        <w:t>database</w:t>
-      </w:r>
-      <w:r>
-        <w:t xml:space="preserve"> setup script</w:t>
-      </w:r>
-    </w:p>
-    <w:p>
-      <w:r>
-        <w:t>Produce script for user detail input, separate from d</w:t>
-      </w:r>
-      <w:r>
-        <w:t>ata</w:t>
-      </w:r>
-      <w:r>
-        <w:t>b</w:t>
-      </w:r>
-      <w:r>
-        <w:t>ase</w:t>
-      </w:r>
-      <w:r>
-        <w:t xml:space="preserve"> setup script</w:t>
-      </w:r>
-    </w:p>
-    <w:p>
-      <w:proofErr w:type="gramStart"/>
-      <w:r>
-        <w:t>[ consider</w:t>
-      </w:r>
-      <w:proofErr w:type="gramEnd"/>
-      <w:r>
-        <w:t xml:space="preserve"> making </w:t>
-      </w:r>
-      <w:proofErr w:type="spellStart"/>
-      <w:r>
-        <w:t>answer.index</w:t>
-      </w:r>
-      <w:proofErr w:type="spellEnd"/>
-      <w:r>
-        <w:t xml:space="preserve"> an </w:t>
-      </w:r>
-      <w:proofErr w:type="spellStart"/>
-      <w:r>
-        <w:t>enum</w:t>
-      </w:r>
-      <w:proofErr w:type="spellEnd"/>
-      <w:r>
-        <w:t xml:space="preserve"> type</w:t>
-      </w:r>
-      <w:r>
-        <w:t xml:space="preserve"> (A-E)</w:t>
-      </w:r>
-      <w:r>
-        <w:t xml:space="preserve"> or adding validation in an ingest function</w:t>
-      </w:r>
-      <w:r>
-        <w:t xml:space="preserve"> as the definition allows 3-5 answers on a question; document for maintainability if implemented</w:t>
-      </w:r>
-      <w:r>
-        <w:t>]</w:t>
-      </w:r>
-    </w:p>
-    <w:p>
-      <w:proofErr w:type="gramStart"/>
-      <w:r>
-        <w:t>[ all</w:t>
-      </w:r>
-      <w:proofErr w:type="gramEnd"/>
-      <w:r>
-        <w:t xml:space="preserve"> fields in all tables NOT NULL ]</w:t>
-      </w:r>
-    </w:p>
-    <w:p>
+      <w:proofErr w:type="spellStart"/>
+      <w:r>
+        <w:t>questionText</w:t>
+      </w:r>
+      <w:proofErr w:type="spellEnd"/>
+      <w:r>
+        <w:t xml:space="preserve">, </w:t>
+      </w:r>
+      <w:proofErr w:type="spellStart"/>
+      <w:r>
+        <w:t>answerTexts</w:t>
+      </w:r>
+      <w:proofErr w:type="spellEnd"/>
+      <w:r>
+        <w:t>...</w:t>
+      </w:r>
+      <w:r>
+        <w:t>)</w:t>
+      </w:r>
+    </w:p>
+    <w:p>
+      <w:proofErr w:type="spellStart"/>
+      <w:proofErr w:type="gramStart"/>
+      <w:r>
+        <w:t>createAnswer</w:t>
+      </w:r>
+      <w:proofErr w:type="spellEnd"/>
+      <w:r>
+        <w:t>(</w:t>
+      </w:r>
+      <w:proofErr w:type="spellStart"/>
+      <w:proofErr w:type="gramEnd"/>
+      <w:r>
+        <w:t>questionId</w:t>
+      </w:r>
+      <w:proofErr w:type="spellEnd"/>
+      <w:r>
+        <w:t>, text</w:t>
+      </w:r>
+      <w:r>
+        <w:t>)</w:t>
+      </w:r>
+    </w:p>
+    <w:p>
+      <w:proofErr w:type="spellStart"/>
+      <w:proofErr w:type="gramStart"/>
+      <w:r>
+        <w:t>updateQuestion</w:t>
+      </w:r>
+      <w:proofErr w:type="spellEnd"/>
+      <w:r>
+        <w:t>(</w:t>
+      </w:r>
+      <w:proofErr w:type="spellStart"/>
+      <w:proofErr w:type="gramEnd"/>
+      <w:r>
+        <w:t>questionId</w:t>
+      </w:r>
+      <w:proofErr w:type="spellEnd"/>
+      <w:r>
+        <w:t xml:space="preserve">, </w:t>
+      </w:r>
+      <w:proofErr w:type="spellStart"/>
+      <w:r>
+        <w:t>newText</w:t>
+      </w:r>
+      <w:proofErr w:type="spellEnd"/>
+      <w:r>
+        <w:t>)</w:t>
+      </w:r>
+    </w:p>
+    <w:p>
+      <w:proofErr w:type="spellStart"/>
+      <w:proofErr w:type="gramStart"/>
+      <w:r>
+        <w:t>updateAnswer</w:t>
+      </w:r>
+      <w:proofErr w:type="spellEnd"/>
+      <w:r>
+        <w:t>(</w:t>
+      </w:r>
+      <w:proofErr w:type="spellStart"/>
+      <w:proofErr w:type="gramEnd"/>
+      <w:r>
+        <w:t>answerId</w:t>
+      </w:r>
+      <w:proofErr w:type="spellEnd"/>
+      <w:r>
+        <w:t xml:space="preserve">, </w:t>
+      </w:r>
+      <w:proofErr w:type="spellStart"/>
+      <w:r>
+        <w:t>newText</w:t>
+      </w:r>
+      <w:proofErr w:type="spellEnd"/>
+      <w:r>
+        <w:t>)</w:t>
+      </w:r>
+    </w:p>
+    <w:p>
+      <w:proofErr w:type="spellStart"/>
+      <w:proofErr w:type="gramStart"/>
+      <w:r>
+        <w:t>deleteQuiz</w:t>
+      </w:r>
+      <w:proofErr w:type="spellEnd"/>
+      <w:r>
+        <w:t>(</w:t>
+      </w:r>
+      <w:proofErr w:type="spellStart"/>
+      <w:proofErr w:type="gramEnd"/>
+      <w:r>
+        <w:t>quizId</w:t>
+      </w:r>
+      <w:proofErr w:type="spellEnd"/>
+      <w:r>
+        <w:t>)</w:t>
+      </w:r>
+    </w:p>
+    <w:p>
+      <w:proofErr w:type="spellStart"/>
+      <w:proofErr w:type="gramStart"/>
+      <w:r>
+        <w:t>deleteQuestion</w:t>
+      </w:r>
+      <w:proofErr w:type="spellEnd"/>
+      <w:r>
+        <w:t>(</w:t>
+      </w:r>
+      <w:proofErr w:type="spellStart"/>
+      <w:proofErr w:type="gramEnd"/>
+      <w:r>
+        <w:t>questionId</w:t>
+      </w:r>
+      <w:proofErr w:type="spellEnd"/>
+      <w:r>
+        <w:t>)</w:t>
+      </w:r>
+    </w:p>
+    <w:p>
+      <w:proofErr w:type="spellStart"/>
+      <w:proofErr w:type="gramStart"/>
+      <w:r>
+        <w:t>deleteAnswer</w:t>
+      </w:r>
+      <w:proofErr w:type="spellEnd"/>
+      <w:r>
+        <w:t>(</w:t>
+      </w:r>
+      <w:proofErr w:type="spellStart"/>
+      <w:proofErr w:type="gramEnd"/>
+      <w:r>
+        <w:t>answerId</w:t>
+      </w:r>
+      <w:proofErr w:type="spellEnd"/>
+      <w:r>
+        <w:t>)</w:t>
+      </w:r>
+    </w:p>
+    <w:p/>
+    <w:p>
+      <w:pPr>
+        <w:rPr>
+          <w:color w:val="00B050"/>
+        </w:rPr>
+      </w:pPr>
+      <w:r>
+        <w:t>Need to consider how best to verify user status on each call</w:t>
+      </w:r>
+      <w:r>
+        <w:t xml:space="preserve"> </w:t>
+      </w:r>
+      <w:r>
+        <w:rPr>
+          <w:color w:val="00B050"/>
+        </w:rPr>
+        <w:t xml:space="preserve">- this is achieved by inspecting </w:t>
+      </w:r>
+      <w:proofErr w:type="gramStart"/>
+      <w:r>
+        <w:rPr>
+          <w:color w:val="00B050"/>
+        </w:rPr>
+        <w:t>Spring</w:t>
+      </w:r>
+      <w:r>
+        <w:rPr>
+          <w:color w:val="00B050"/>
+        </w:rPr>
+        <w:t>'s</w:t>
+      </w:r>
+      <w:proofErr w:type="gramEnd"/>
+      <w:r>
+        <w:rPr>
+          <w:color w:val="00B050"/>
+        </w:rPr>
+        <w:t xml:space="preserve"> </w:t>
+      </w:r>
+      <w:proofErr w:type="spellStart"/>
+      <w:r>
+        <w:rPr>
+          <w:color w:val="00B050"/>
+        </w:rPr>
+        <w:t>SecurityContext</w:t>
+      </w:r>
+      <w:proofErr w:type="spellEnd"/>
+      <w:r>
+        <w:rPr>
+          <w:color w:val="00B050"/>
+        </w:rPr>
+        <w:t xml:space="preserve"> and passing the permission information to the view for conditional rendering of HTML elements. Spring Security ensures users can only view the login page until they sign in with valid credentials.</w:t>
+      </w:r>
       <w:bookmarkStart w:id="0" w:name="_GoBack"/>
       <w:bookmarkEnd w:id="0"/>
-      <w:proofErr w:type="gramStart"/>
-      <w:r>
-        <w:t>[</w:t>
-      </w:r>
-      <w:r>
-        <w:t xml:space="preserve"> </w:t>
-      </w:r>
-      <w:r>
-        <w:t>hashing</w:t>
-      </w:r>
-      <w:proofErr w:type="gramEnd"/>
-      <w:r>
-        <w:t xml:space="preserve"> of </w:t>
-      </w:r>
-      <w:proofErr w:type="spellStart"/>
-      <w:r>
-        <w:t>user.user_password</w:t>
-      </w:r>
-      <w:proofErr w:type="spellEnd"/>
-      <w:r>
-        <w:t xml:space="preserve"> </w:t>
-      </w:r>
-      <w:r>
-        <w:t>will not be handled by the database, the hashed value will be received and stored unmodified</w:t>
-      </w:r>
-      <w:r>
-        <w:t xml:space="preserve"> ]</w:t>
-      </w:r>
-    </w:p>
-    <w:p>
-      <w:proofErr w:type="gramStart"/>
-      <w:r>
-        <w:t>[ d</w:t>
-      </w:r>
-      <w:r>
-        <w:t>efine</w:t>
-      </w:r>
-      <w:proofErr w:type="gramEnd"/>
-      <w:r>
-        <w:t xml:space="preserve"> stored procs for question &amp; answer modifying actions, </w:t>
-      </w:r>
-      <w:r>
-        <w:t xml:space="preserve">to </w:t>
-      </w:r>
-      <w:r>
-        <w:t>include re-indexing (PK constraints are a safety net</w:t>
-      </w:r>
-      <w:r>
-        <w:t xml:space="preserve"> to prevent duplication of indices) ]</w:t>
-      </w:r>
-    </w:p>
-    <w:p>
-      <w:proofErr w:type="gramStart"/>
-      <w:r>
-        <w:t>[ checking</w:t>
-      </w:r>
-      <w:proofErr w:type="gramEnd"/>
-      <w:r>
-        <w:t xml:space="preserve"> user permissions will be the responsibility of the API, not the database ]</w:t>
-      </w:r>
-    </w:p>
-    <w:p/>
-    <w:p/>
-    <w:p>
-      <w:r>
-        <w:br w:type="page"/>
-      </w:r>
-    </w:p>
-    <w:p>
-      <w:r>
-        <w:lastRenderedPageBreak/>
-        <w:t>API - Java</w:t>
-      </w:r>
-    </w:p>
-    <w:p>
-      <w:proofErr w:type="spellStart"/>
-      <w:proofErr w:type="gramStart"/>
-      <w:r>
-        <w:t>logIn</w:t>
-      </w:r>
-      <w:proofErr w:type="spellEnd"/>
-      <w:r>
-        <w:t>(</w:t>
-      </w:r>
-      <w:proofErr w:type="spellStart"/>
-      <w:proofErr w:type="gramEnd"/>
-      <w:r>
-        <w:t>userName</w:t>
-      </w:r>
-      <w:proofErr w:type="spellEnd"/>
-      <w:r>
-        <w:t>, password)</w:t>
-      </w:r>
-    </w:p>
-    <w:p>
-      <w:proofErr w:type="spellStart"/>
-      <w:proofErr w:type="gramStart"/>
-      <w:r>
-        <w:t>get</w:t>
-      </w:r>
-      <w:r>
-        <w:t>Quizzes</w:t>
-      </w:r>
-      <w:proofErr w:type="spellEnd"/>
-      <w:r>
-        <w:t>()</w:t>
-      </w:r>
-      <w:proofErr w:type="gramEnd"/>
-    </w:p>
-    <w:p>
-      <w:proofErr w:type="spellStart"/>
-      <w:proofErr w:type="gramStart"/>
-      <w:r>
-        <w:t>getQuestions</w:t>
-      </w:r>
-      <w:proofErr w:type="spellEnd"/>
-      <w:r>
-        <w:t>(</w:t>
-      </w:r>
-      <w:proofErr w:type="spellStart"/>
-      <w:proofErr w:type="gramEnd"/>
-      <w:r>
-        <w:t>quizId</w:t>
-      </w:r>
-      <w:proofErr w:type="spellEnd"/>
-      <w:r>
-        <w:t>)</w:t>
-      </w:r>
-    </w:p>
-    <w:p>
-      <w:proofErr w:type="spellStart"/>
-      <w:proofErr w:type="gramStart"/>
-      <w:r>
-        <w:t>getAnswers</w:t>
-      </w:r>
-      <w:proofErr w:type="spellEnd"/>
-      <w:r>
-        <w:t>(</w:t>
-      </w:r>
-      <w:proofErr w:type="spellStart"/>
-      <w:proofErr w:type="gramEnd"/>
-      <w:r>
-        <w:t>questionId</w:t>
-      </w:r>
-      <w:proofErr w:type="spellEnd"/>
-      <w:r>
-        <w:t>)</w:t>
-      </w:r>
-    </w:p>
-    <w:p>
-      <w:proofErr w:type="spellStart"/>
-      <w:proofErr w:type="gramStart"/>
-      <w:r>
-        <w:t>createQuiz</w:t>
-      </w:r>
-      <w:proofErr w:type="spellEnd"/>
-      <w:r>
-        <w:t>()</w:t>
-      </w:r>
-      <w:proofErr w:type="gramEnd"/>
-    </w:p>
-    <w:p>
-      <w:proofErr w:type="spellStart"/>
-      <w:proofErr w:type="gramStart"/>
-      <w:r>
-        <w:t>createQuestion</w:t>
-      </w:r>
-      <w:proofErr w:type="spellEnd"/>
-      <w:r>
-        <w:t>(</w:t>
-      </w:r>
-      <w:proofErr w:type="spellStart"/>
-      <w:proofErr w:type="gramEnd"/>
-      <w:r>
-        <w:t>quizId</w:t>
-      </w:r>
-      <w:proofErr w:type="spellEnd"/>
-      <w:r>
-        <w:t xml:space="preserve">, </w:t>
-      </w:r>
-      <w:proofErr w:type="spellStart"/>
-      <w:r>
-        <w:t>questionText</w:t>
-      </w:r>
-      <w:proofErr w:type="spellEnd"/>
-      <w:r>
-        <w:t xml:space="preserve">, </w:t>
-      </w:r>
-      <w:proofErr w:type="spellStart"/>
-      <w:r>
-        <w:t>answerTexts</w:t>
-      </w:r>
-      <w:proofErr w:type="spellEnd"/>
-      <w:r>
-        <w:t>...</w:t>
-      </w:r>
-      <w:r>
-        <w:t>)</w:t>
-      </w:r>
-    </w:p>
-    <w:p>
-      <w:proofErr w:type="spellStart"/>
-      <w:proofErr w:type="gramStart"/>
-      <w:r>
-        <w:t>createAnswer</w:t>
-      </w:r>
-      <w:proofErr w:type="spellEnd"/>
-      <w:r>
-        <w:t>(</w:t>
-      </w:r>
-      <w:proofErr w:type="spellStart"/>
-      <w:proofErr w:type="gramEnd"/>
-      <w:r>
-        <w:t>questionId</w:t>
-      </w:r>
-      <w:proofErr w:type="spellEnd"/>
-      <w:r>
-        <w:t>, text</w:t>
-      </w:r>
-      <w:r>
-        <w:t>)</w:t>
-      </w:r>
-    </w:p>
-    <w:p>
-      <w:proofErr w:type="spellStart"/>
-      <w:proofErr w:type="gramStart"/>
-      <w:r>
-        <w:t>updateQuestion</w:t>
-      </w:r>
-      <w:proofErr w:type="spellEnd"/>
-      <w:r>
-        <w:t>(</w:t>
-      </w:r>
-      <w:proofErr w:type="spellStart"/>
-      <w:proofErr w:type="gramEnd"/>
-      <w:r>
-        <w:t>questionId</w:t>
-      </w:r>
-      <w:proofErr w:type="spellEnd"/>
-      <w:r>
-        <w:t xml:space="preserve">, </w:t>
-      </w:r>
-      <w:proofErr w:type="spellStart"/>
-      <w:r>
-        <w:t>newText</w:t>
-      </w:r>
-      <w:proofErr w:type="spellEnd"/>
-      <w:r>
-        <w:t>)</w:t>
-      </w:r>
-    </w:p>
-    <w:p>
-      <w:proofErr w:type="spellStart"/>
-      <w:proofErr w:type="gramStart"/>
-      <w:r>
-        <w:t>updateAnswer</w:t>
-      </w:r>
-      <w:proofErr w:type="spellEnd"/>
-      <w:r>
-        <w:t>(</w:t>
-      </w:r>
-      <w:proofErr w:type="spellStart"/>
-      <w:proofErr w:type="gramEnd"/>
-      <w:r>
-        <w:t>answerId</w:t>
-      </w:r>
-      <w:proofErr w:type="spellEnd"/>
-      <w:r>
-        <w:t xml:space="preserve">, </w:t>
-      </w:r>
-      <w:proofErr w:type="spellStart"/>
-      <w:r>
-        <w:t>newText</w:t>
-      </w:r>
-      <w:proofErr w:type="spellEnd"/>
-      <w:r>
-        <w:t>)</w:t>
-      </w:r>
-    </w:p>
-    <w:p>
-      <w:proofErr w:type="spellStart"/>
-      <w:proofErr w:type="gramStart"/>
-      <w:r>
-        <w:t>deleteQuiz</w:t>
-      </w:r>
-      <w:proofErr w:type="spellEnd"/>
-      <w:r>
-        <w:t>(</w:t>
-      </w:r>
-      <w:proofErr w:type="spellStart"/>
-      <w:proofErr w:type="gramEnd"/>
-      <w:r>
-        <w:t>quizId</w:t>
-      </w:r>
-      <w:proofErr w:type="spellEnd"/>
-      <w:r>
-        <w:t>)</w:t>
-      </w:r>
-    </w:p>
-    <w:p>
-      <w:proofErr w:type="spellStart"/>
-      <w:proofErr w:type="gramStart"/>
-      <w:r>
-        <w:t>deleteQuestion</w:t>
-      </w:r>
-      <w:proofErr w:type="spellEnd"/>
-      <w:r>
-        <w:t>(</w:t>
-      </w:r>
-      <w:proofErr w:type="spellStart"/>
-      <w:proofErr w:type="gramEnd"/>
-      <w:r>
-        <w:t>questionId</w:t>
-      </w:r>
-      <w:proofErr w:type="spellEnd"/>
-      <w:r>
-        <w:t>)</w:t>
-      </w:r>
-    </w:p>
-    <w:p>
-      <w:proofErr w:type="spellStart"/>
-      <w:proofErr w:type="gramStart"/>
-      <w:r>
-        <w:t>deleteAnswer</w:t>
-      </w:r>
-      <w:proofErr w:type="spellEnd"/>
-      <w:r>
-        <w:t>(</w:t>
-      </w:r>
-      <w:proofErr w:type="spellStart"/>
-      <w:proofErr w:type="gramEnd"/>
-      <w:r>
-        <w:t>answerId</w:t>
-      </w:r>
-      <w:proofErr w:type="spellEnd"/>
-      <w:r>
-        <w:t>)</w:t>
-      </w:r>
-    </w:p>
-    <w:p/>
-    <w:p>
-      <w:r>
-        <w:t>Need to consider how best to verify user status on each call</w:t>
-      </w:r>
     </w:p>
     <w:sectPr>
       <w:pgSz w:w="11906" w:h="16838"/>

</xml_diff>